<commit_message>
finished figures in sgn
</commit_message>
<xml_diff>
--- a/manuscripts/Lau_simulate_genetics_nestedness.docx
+++ b/manuscripts/Lau_simulate_genetics_nestedness.docx
@@ -12,21 +12,7 @@
         <w:rPr>
           <w:b/>
         </w:rPr>
-        <w:t xml:space="preserve">Genetic variance contributes to </w:t>
-      </w:r>
-      <w:proofErr w:type="spellStart"/>
-      <w:r>
-        <w:rPr>
-          <w:b/>
-        </w:rPr>
-        <w:t>nestedness</w:t>
-      </w:r>
-      <w:proofErr w:type="spellEnd"/>
-      <w:r>
-        <w:rPr>
-          <w:b/>
-        </w:rPr>
-        <w:t xml:space="preserve"> in </w:t>
+        <w:t xml:space="preserve">Genetic variance contributes to nestedness in </w:t>
       </w:r>
       <w:r>
         <w:rPr>
@@ -60,17 +46,20 @@
       <w:r>
         <w:t xml:space="preserve">Target Journal: </w:t>
       </w:r>
-      <w:proofErr w:type="spellStart"/>
-      <w:r>
-        <w:t>PLoS</w:t>
-      </w:r>
-      <w:proofErr w:type="spellEnd"/>
-      <w:r>
-        <w:t xml:space="preserve"> Computational Biology</w:t>
+      <w:r>
+        <w:t>PLoS Biology</w:t>
       </w:r>
       <w:r>
         <w:t>, Journal of Theoretical Biology</w:t>
       </w:r>
+      <w:r>
+        <w:t>, Heredity</w:t>
+      </w:r>
+      <w:r>
+        <w:t>, Evolution</w:t>
+      </w:r>
+      <w:bookmarkStart w:id="0" w:name="_GoBack"/>
+      <w:bookmarkEnd w:id="0"/>
     </w:p>
     <w:p>
       <w:r>
@@ -82,17 +71,9 @@
         <w:pStyle w:val="ListParagraph"/>
         <w:ind w:left="0"/>
       </w:pPr>
-      <w:commentRangeStart w:id="0"/>
       <w:r>
         <w:lastRenderedPageBreak/>
         <w:t>Abstract</w:t>
-      </w:r>
-      <w:commentRangeEnd w:id="0"/>
-      <w:r>
-        <w:rPr>
-          <w:rStyle w:val="CommentReference"/>
-        </w:rPr>
-        <w:commentReference w:id="0"/>
       </w:r>
     </w:p>
     <w:p/>
@@ -165,10 +146,25 @@
         </w:numPr>
       </w:pPr>
       <w:r>
-        <w:t>Genetic variance created co-occurrence patterns among simulated species</w:t>
-      </w:r>
-      <w:r>
-        <w:t xml:space="preserve"> even in the absence of explicit interactions among these species</w:t>
+        <w:t xml:space="preserve">Genetic variance </w:t>
+      </w:r>
+      <w:r>
+        <w:t xml:space="preserve">altered </w:t>
+      </w:r>
+      <w:r>
+        <w:t xml:space="preserve">community composition and </w:t>
+      </w:r>
+      <w:r>
+        <w:t>co-occurrence patterns among simulated species</w:t>
+      </w:r>
+      <w:r>
+        <w:t xml:space="preserve"> even in the absence of explicit interactions among</w:t>
+      </w:r>
+      <w:r>
+        <w:t xml:space="preserve"> associated </w:t>
+      </w:r>
+      <w:r>
+        <w:t>species</w:t>
       </w:r>
     </w:p>
     <w:p>
@@ -179,22 +175,8 @@
           <w:numId w:val="4"/>
         </w:numPr>
       </w:pPr>
-      <w:proofErr w:type="spellStart"/>
-      <w:r>
-        <w:t>Nestedness</w:t>
-      </w:r>
-      <w:proofErr w:type="spellEnd"/>
-      <w:r>
-        <w:t xml:space="preserve"> increased </w:t>
-      </w:r>
-      <w:r>
-        <w:t>as broad-sense community heritability</w:t>
-      </w:r>
-      <w:r>
-        <w:t xml:space="preserve"> </w:t>
-      </w:r>
-      <w:r>
-        <w:t>increased</w:t>
+      <w:r>
+        <w:t>Nestedness of genotype-species networks increased as the effect of genetic variation increased</w:t>
       </w:r>
     </w:p>
     <w:p>
@@ -215,13 +197,13 @@
         <w:t xml:space="preserve">was </w:t>
       </w:r>
       <w:r>
-        <w:t xml:space="preserve">lower in </w:t>
-      </w:r>
-      <w:r>
-        <w:t xml:space="preserve">more highly </w:t>
-      </w:r>
-      <w:r>
-        <w:t>nested communities</w:t>
+        <w:t>higher in commun</w:t>
+      </w:r>
+      <w:r>
+        <w:t xml:space="preserve">ities </w:t>
+      </w:r>
+      <w:r>
+        <w:t>where evenness was low</w:t>
       </w:r>
     </w:p>
     <w:p>
@@ -245,7 +227,13 @@
         <w:t xml:space="preserve">a major impact on </w:t>
       </w:r>
       <w:r>
-        <w:t>the structure of species interaction networks, which leads to more stable communities. This work points to a previously overlooked impact that intra-specific diversity can have on ecological dynamics.</w:t>
+        <w:t xml:space="preserve">the structure of species interaction networks, which leads to more stable communities. This work points to a previously overlooked impact that </w:t>
+      </w:r>
+      <w:r>
+        <w:t xml:space="preserve">genetically based, </w:t>
+      </w:r>
+      <w:r>
+        <w:t>intra-specific diversity can have on ecological dynamics.</w:t>
       </w:r>
     </w:p>
     <w:p/>
@@ -345,7 +333,10 @@
     <w:p/>
     <w:p>
       <w:r>
-        <w:t>Although the consequences of this variation are known to impact biological diversity across multiple spatial scales, the effect this variation has on the structure of ecological interaction networks has not been explored,</w:t>
+        <w:t>Although the consequences of this variation are known to impact biological diversity across multiple spatial scales, the effect this variation has on the structure of ecological interaction</w:t>
+      </w:r>
+      <w:r>
+        <w:t xml:space="preserve"> networks has not been explored (Fig. 1). </w:t>
       </w:r>
     </w:p>
     <w:p/>
@@ -413,46 +404,12 @@
         <w:ind w:left="0"/>
       </w:pPr>
       <w:r>
-        <w:t xml:space="preserve">We used the community genetics simulation method previously developed in Shuster et al. 2006. Briefly, this method starts by creating a population of individuals assigned a genotypic value (i.e. genotypes). Each genotype is comprised of multiple individuals (i.e. clones), which are mapped to numerical phenotypic values. This population represents the foundation species. Next, a set of species representing the rest of the community is assigned an average genotypic value that is then also mapped to a numerical phenotypic value using an additive, bi-allelic genetic system. At each step of genotype-phenotype mapping variance is introduced through random draws from a uniform distribution, which simulates the introduction of phenotypic variance arising from non-genetically based “environmental” variation, including interactions among species in the community.  It is important to note here that interactions among species beyond the foundation species’ effect on the community is not explicitly accounted for in this process but introduced as a contribution to non-genetic variation. Finally, the foundation species phenotypic </w:t>
-      </w:r>
-      <w:proofErr w:type="gramStart"/>
-      <w:r>
-        <w:t>values for each individual is</w:t>
-      </w:r>
-      <w:proofErr w:type="gramEnd"/>
-      <w:r>
-        <w:t xml:space="preserve"> used to determine the stable population value for each species in the community. </w:t>
+        <w:t xml:space="preserve">We used the community genetics simulation method previously developed in Shuster et al. 2006. Briefly, this method starts by creating a population of individuals assigned a genotypic value (i.e. genotypes). Each genotype is comprised of multiple individuals (i.e. clones), which are mapped to numerical phenotypic values. This population represents the foundation species. Next, a set of species representing the rest of the community is assigned an average genotypic value that is then also mapped to a numerical phenotypic value using an additive, bi-allelic genetic system. At each step of genotype-phenotype mapping variance is introduced through random draws from a uniform distribution, which simulates the introduction of phenotypic variance arising from non-genetically based “environmental” variation, including interactions among species in the community.  It is important to note here that interactions among species beyond the foundation species’ effect on the community is not explicitly accounted for in this process but introduced as a contribution to non-genetic variation. Finally, the foundation species phenotypic values for each individual is used to determine the stable population value for each species in the community. </w:t>
       </w:r>
       <w:r>
         <w:tab/>
       </w:r>
     </w:p>
-    <w:p>
-      <w:pPr>
-        <w:pStyle w:val="ListParagraph"/>
-      </w:pPr>
-    </w:p>
-    <w:p>
-      <w:r>
-        <w:t xml:space="preserve">In an appendix, develop the use of </w:t>
-      </w:r>
-      <w:proofErr w:type="spellStart"/>
-      <w:r>
-        <w:t>permanova</w:t>
-      </w:r>
-      <w:proofErr w:type="spellEnd"/>
-      <w:r>
-        <w:t xml:space="preserve"> R2, </w:t>
-      </w:r>
-      <w:proofErr w:type="spellStart"/>
-      <w:r>
-        <w:t>inlcuding</w:t>
-      </w:r>
-      <w:proofErr w:type="spellEnd"/>
-      <w:r>
-        <w:t>: 1) Calculation using Anderson's method, 2) Comparison to NMDS method in Shuster 2006</w:t>
-      </w:r>
-    </w:p>
     <w:p/>
     <w:p>
       <w:pPr>
@@ -460,33 +417,18 @@
           <w:i/>
         </w:rPr>
       </w:pPr>
-      <w:proofErr w:type="spellStart"/>
       <w:r>
         <w:rPr>
           <w:i/>
         </w:rPr>
         <w:t>Nestedness</w:t>
       </w:r>
-      <w:proofErr w:type="spellEnd"/>
     </w:p>
     <w:p/>
     <w:p>
       <w:r>
-        <w:t xml:space="preserve">Measure </w:t>
-      </w:r>
-      <w:proofErr w:type="spellStart"/>
-      <w:r>
-        <w:t>nestedness</w:t>
-      </w:r>
-      <w:proofErr w:type="spellEnd"/>
-      <w:r>
-        <w:t xml:space="preserve"> and examine correlation between genetic variance and </w:t>
-      </w:r>
-      <w:proofErr w:type="spellStart"/>
-      <w:r>
-        <w:t>nestedness</w:t>
-      </w:r>
-      <w:proofErr w:type="spellEnd"/>
+        <w:t>Measure nestedness and examine correlation between genetic variance and nestedness</w:t>
+      </w:r>
     </w:p>
     <w:p/>
     <w:p>
@@ -505,23 +447,7 @@
     <w:p/>
     <w:p>
       <w:r>
-        <w:t xml:space="preserve">Conduct Removal experiments (random </w:t>
-      </w:r>
-      <w:proofErr w:type="spellStart"/>
-      <w:r>
-        <w:t>vs</w:t>
-      </w:r>
-      <w:proofErr w:type="spellEnd"/>
-      <w:r>
-        <w:t xml:space="preserve"> targeted removal): 1) Random removal, 2) Genotype removal based on </w:t>
-      </w:r>
-      <w:proofErr w:type="spellStart"/>
-      <w:r>
-        <w:t>phenotpic</w:t>
-      </w:r>
-      <w:proofErr w:type="spellEnd"/>
-      <w:r>
-        <w:t xml:space="preserve"> similarity and 3) Centralized species </w:t>
+        <w:t xml:space="preserve">Conduct Removal experiments (random vs targeted removal): 1) Random removal, 2) Genotype removal based on phenotpic similarity and 3) Centralized species </w:t>
       </w:r>
       <w:commentRangeStart w:id="5"/>
       <w:r>
@@ -551,31 +477,225 @@
     </w:p>
     <w:p/>
     <w:p>
-      <w:r>
-        <w:t xml:space="preserve">Genetic diversity creates </w:t>
-      </w:r>
-      <w:proofErr w:type="spellStart"/>
-      <w:r>
-        <w:t>nestedness</w:t>
-      </w:r>
-      <w:proofErr w:type="spellEnd"/>
-      <w:r>
-        <w:t xml:space="preserve"> within bipartite networks</w:t>
-      </w:r>
-    </w:p>
-    <w:p>
-      <w:pPr>
-        <w:ind w:left="360"/>
-      </w:pPr>
+      <w:pPr>
+        <w:rPr>
+          <w:i/>
+        </w:rPr>
+      </w:pPr>
+    </w:p>
+    <w:p>
+      <w:pPr>
+        <w:rPr>
+          <w:i/>
+        </w:rPr>
+      </w:pPr>
+      <w:r>
+        <w:rPr>
+          <w:i/>
+        </w:rPr>
+        <w:t xml:space="preserve">Genetic variation </w:t>
+      </w:r>
+      <w:r>
+        <w:rPr>
+          <w:i/>
+        </w:rPr>
+        <w:t xml:space="preserve">altered </w:t>
+      </w:r>
+      <w:r>
+        <w:rPr>
+          <w:i/>
+        </w:rPr>
+        <w:t xml:space="preserve">species co-occurrence patterns </w:t>
+      </w:r>
+      <w:r>
+        <w:rPr>
+          <w:i/>
+        </w:rPr>
+        <w:t>to produce</w:t>
+      </w:r>
+      <w:r>
+        <w:rPr>
+          <w:i/>
+        </w:rPr>
+        <w:t xml:space="preserve"> nestedness</w:t>
+      </w:r>
+    </w:p>
+    <w:p>
+      <w:pPr>
+        <w:rPr>
+          <w:i/>
+        </w:rPr>
+      </w:pPr>
+    </w:p>
+    <w:p>
+      <w:r>
+        <w:t xml:space="preserve">Composition and co-occurrence patterns </w:t>
+      </w:r>
+      <w:r>
+        <w:t xml:space="preserve">of the simulated communities were </w:t>
+      </w:r>
+      <w:r>
+        <w:t>affected by tree genetics</w:t>
+      </w:r>
+      <w:r>
+        <w:t xml:space="preserve"> (Fig. 2)</w:t>
+      </w:r>
+      <w:r>
+        <w:t>.</w:t>
+      </w:r>
     </w:p>
     <w:p/>
+    <w:p>
+      <w:r>
+        <w:t>The nestedness of simulated networks increased with the intensity of selection</w:t>
+      </w:r>
+      <w:r>
+        <w:t xml:space="preserve"> (</w:t>
+      </w:r>
+      <w:r>
+        <w:t>Fig. 3</w:t>
+      </w:r>
+      <w:r>
+        <w:t>)</w:t>
+      </w:r>
+      <w:r>
+        <w:t xml:space="preserve">. </w:t>
+      </w:r>
+    </w:p>
     <w:p/>
     <w:p>
       <w:r>
-        <w:t>When genetic effects is high, selection on tree species is more destabilizing for communities</w:t>
-      </w:r>
-    </w:p>
-    <w:p>
+        <w:rPr>
+          <w:i/>
+        </w:rPr>
+        <w:t xml:space="preserve">Genetically based nestedness </w:t>
+      </w:r>
+      <w:r>
+        <w:rPr>
+          <w:i/>
+        </w:rPr>
+        <w:t xml:space="preserve">increases </w:t>
+      </w:r>
+      <w:r>
+        <w:rPr>
+          <w:i/>
+        </w:rPr>
+        <w:t xml:space="preserve">network </w:t>
+      </w:r>
+      <w:r>
+        <w:rPr>
+          <w:i/>
+        </w:rPr>
+        <w:t>robustness</w:t>
+      </w:r>
+    </w:p>
+    <w:p/>
+    <w:p>
+      <w:r>
+        <w:t xml:space="preserve">Communities with carrying capacities drawn from a Poisson distribution </w:t>
+      </w:r>
+      <w:r>
+        <w:t xml:space="preserve">were </w:t>
+      </w:r>
+      <w:r>
+        <w:t xml:space="preserve">on average </w:t>
+      </w:r>
+      <w:r>
+        <w:t xml:space="preserve">19% </w:t>
+      </w:r>
+      <w:r>
+        <w:t xml:space="preserve">less </w:t>
+      </w:r>
+      <w:r>
+        <w:t>even</w:t>
+      </w:r>
+      <w:r>
+        <w:t xml:space="preserve"> </w:t>
+      </w:r>
+      <w:r>
+        <w:t xml:space="preserve">(Pielou’s Evenness) </w:t>
+      </w:r>
+      <w:r>
+        <w:t>than</w:t>
+      </w:r>
+      <w:r>
+        <w:t xml:space="preserve"> communities with a fixed carrying capacity for all species</w:t>
+      </w:r>
+      <w:r>
+        <w:t xml:space="preserve"> (</w:t>
+      </w:r>
+      <w:r>
+        <w:rPr>
+          <w:i/>
+        </w:rPr>
+        <w:t>t</w:t>
+      </w:r>
+      <w:r>
+        <w:t xml:space="preserve"> = 154.55, </w:t>
+      </w:r>
+      <w:r>
+        <w:rPr>
+          <w:i/>
+        </w:rPr>
+        <w:t>P</w:t>
+      </w:r>
+      <w:r>
+        <w:t xml:space="preserve"> &lt;&lt;&lt; 0.001</w:t>
+      </w:r>
+      <w:r>
+        <w:t>)</w:t>
+      </w:r>
+      <w:r>
+        <w:t xml:space="preserve">. </w:t>
+      </w:r>
+      <w:r>
+        <w:t xml:space="preserve"> </w:t>
+      </w:r>
+    </w:p>
+    <w:p/>
+    <w:p>
+      <w:r>
+        <w:t xml:space="preserve">Networks with </w:t>
+      </w:r>
+      <w:r>
+        <w:t xml:space="preserve">low evenness were </w:t>
+      </w:r>
+      <w:r>
+        <w:t xml:space="preserve">more susceptible to removals overall, but this susceptibility </w:t>
+      </w:r>
+      <w:r>
+        <w:t xml:space="preserve">was </w:t>
+      </w:r>
+      <w:r>
+        <w:t xml:space="preserve">driven by the species abundances and not the effect of genotype. When species abundances </w:t>
+      </w:r>
+      <w:r>
+        <w:t xml:space="preserve">were </w:t>
+      </w:r>
+      <w:r>
+        <w:t xml:space="preserve">even, the effect of selection on a </w:t>
+      </w:r>
+      <w:r>
+        <w:t xml:space="preserve">genetically based phenotype had </w:t>
+      </w:r>
+      <w:r>
+        <w:t>a strong impact on the robustness of the community</w:t>
+      </w:r>
+      <w:r>
+        <w:t xml:space="preserve"> to </w:t>
+      </w:r>
+      <w:r>
+        <w:t>fluctuations</w:t>
+      </w:r>
+      <w:r>
+        <w:t xml:space="preserve"> in the foundation species</w:t>
+      </w:r>
+      <w:r>
+        <w:t xml:space="preserve"> (Fig. 4)</w:t>
+      </w:r>
+      <w:r>
+        <w:t>.</w:t>
+      </w:r>
       <w:r>
         <w:br w:type="page"/>
       </w:r>
@@ -644,9 +764,15 @@
       <w:pPr>
         <w:pStyle w:val="ListParagraph"/>
         <w:ind w:left="0"/>
-      </w:pPr>
-      <w:r>
-        <w:t>Tables</w:t>
+        <w:rPr>
+          <w:b/>
+        </w:rPr>
+      </w:pPr>
+      <w:r>
+        <w:rPr>
+          <w:b/>
+        </w:rPr>
+        <w:t>Figure Legends</w:t>
       </w:r>
     </w:p>
     <w:p>
@@ -657,138 +783,155 @@
     </w:p>
     <w:p>
       <w:r>
+        <w:t xml:space="preserve">Figure 1. </w:t>
+      </w:r>
+      <w:r>
+        <w:t>Although interspecific variation in interaction traits is known to lead to nested ecological networks</w:t>
+      </w:r>
+      <w:r>
+        <w:t xml:space="preserve"> (e.g. mutualistic networks), the contribution of intra-specific variation to network structure has not been explored. This figure shows a </w:t>
+      </w:r>
+      <w:r>
+        <w:t xml:space="preserve">bipartite graph of a </w:t>
+      </w:r>
+      <w:r>
+        <w:t xml:space="preserve">mutualistic network of plant species (left; green circles) and associated species (right; red circles) connected by </w:t>
+      </w:r>
+      <w:r>
+        <w:t xml:space="preserve">light </w:t>
+      </w:r>
+      <w:r>
+        <w:t xml:space="preserve">grey </w:t>
+      </w:r>
+      <w:r>
+        <w:t xml:space="preserve">lines representing </w:t>
+      </w:r>
+      <w:r>
+        <w:t xml:space="preserve">their </w:t>
+      </w:r>
+      <w:r>
+        <w:t>interactions. The center set of green nodes shows a hypothetical scenario in which the top-most plant species is comprised of two genotypes that have distinct phenotypes that affect their interactions between species</w:t>
+      </w:r>
+      <w:r>
+        <w:t xml:space="preserve"> (dark grey lines)</w:t>
+      </w:r>
+      <w:r>
+        <w:t xml:space="preserve">. </w:t>
+      </w:r>
+    </w:p>
+    <w:p/>
+    <w:p>
+      <w:r>
+        <w:t xml:space="preserve">Figure 2. </w:t>
+      </w:r>
+      <w:r>
+        <w:t>Plots of the (A) densities of tree phenotypic values and (B)</w:t>
+      </w:r>
+      <w:r>
+        <w:t xml:space="preserve"> the NMDS ordination of the simulated communities</w:t>
+      </w:r>
+      <w:r>
+        <w:t xml:space="preserve"> for each tree genotype</w:t>
+      </w:r>
+      <w:r>
+        <w:t>.</w:t>
+      </w:r>
+      <w:r>
+        <w:t xml:space="preserve"> </w:t>
+      </w:r>
+    </w:p>
+    <w:p/>
+    <w:p>
+      <w:r>
+        <w:t>Figure 3</w:t>
+      </w:r>
+      <w:r>
+        <w:t xml:space="preserve">. </w:t>
+      </w:r>
+      <w:r>
+        <w:t xml:space="preserve">The scatterplot on the </w:t>
+      </w:r>
+      <w:r>
+        <w:t xml:space="preserve">left </w:t>
+      </w:r>
+      <w:r>
+        <w:t xml:space="preserve">shows the effect of selection intensity on nestedness temperature. </w:t>
+      </w:r>
+      <w:r>
+        <w:t xml:space="preserve">The effect of selection </w:t>
+      </w:r>
+      <w:r>
+        <w:t xml:space="preserve">on nestedness </w:t>
+      </w:r>
+      <w:r>
+        <w:t xml:space="preserve">increases non-linearly because levels of selection intensity were scaled </w:t>
+      </w:r>
+      <w:r>
+        <w:t>exponentially</w:t>
+      </w:r>
+      <w:r>
+        <w:t xml:space="preserve">. </w:t>
+      </w:r>
+      <w:r>
+        <w:t xml:space="preserve">An example </w:t>
+      </w:r>
+      <w:r>
+        <w:t>simulated bip</w:t>
+      </w:r>
+      <w:r>
+        <w:t>artite genotype-species network</w:t>
+      </w:r>
+      <w:r>
+        <w:t xml:space="preserve"> is shown on the right</w:t>
+      </w:r>
+      <w:r>
+        <w:t xml:space="preserve"> with tree genotype </w:t>
+      </w:r>
+      <w:r>
+        <w:t xml:space="preserve">(left) and associated species (right) </w:t>
+      </w:r>
+      <w:r>
+        <w:t xml:space="preserve">where </w:t>
+      </w:r>
+      <w:r>
+        <w:t xml:space="preserve">connections </w:t>
+      </w:r>
+      <w:r>
+        <w:t xml:space="preserve">are </w:t>
+      </w:r>
+      <w:r>
+        <w:t xml:space="preserve">scaled by the average species abundance across genotype replicates and nodes are scaled by the number of connections. This network displays a high degree of nestedness with genotypes and species of lower connectedness being subsets of the community. </w:t>
+      </w:r>
+    </w:p>
+    <w:p/>
+    <w:p>
+      <w:r>
+        <w:t>Figure 4</w:t>
+      </w:r>
+      <w:r>
+        <w:t xml:space="preserve">. Scatterplots showing the relationship between selection intensity and the removal first to first extinction metric (see text) for (A) high and (B) low evenness communities. </w:t>
+      </w:r>
+    </w:p>
+    <w:p/>
+    <w:p>
+      <w:r>
+        <w:t xml:space="preserve"> </w:t>
+      </w:r>
+    </w:p>
+    <w:p>
+      <w:r>
         <w:br w:type="page"/>
       </w:r>
     </w:p>
     <w:p>
       <w:pPr>
-        <w:pStyle w:val="ListParagraph"/>
-        <w:ind w:left="0"/>
-      </w:pPr>
-      <w:r>
-        <w:t>Figures</w:t>
-      </w:r>
-    </w:p>
-    <w:p>
-      <w:pPr>
-        <w:pStyle w:val="ListParagraph"/>
-        <w:ind w:left="0"/>
-      </w:pPr>
-    </w:p>
-    <w:p>
-      <w:pPr>
-        <w:pStyle w:val="ListParagraph"/>
-        <w:ind w:left="0"/>
-      </w:pPr>
-    </w:p>
-    <w:p>
-      <w:r>
-        <w:t xml:space="preserve">Figure 1. </w:t>
-      </w:r>
-      <w:r>
-        <w:t>Although interspecific variation in interaction traits is known to lead to nested ecological networks</w:t>
-      </w:r>
-      <w:r>
-        <w:t xml:space="preserve"> (e.g. mutualistic networks), the contribution of intra-specific variation to network structure has not been explored. This figure shows a </w:t>
-      </w:r>
-      <w:r>
-        <w:t xml:space="preserve">bipartite graph of a </w:t>
-      </w:r>
-      <w:r>
-        <w:t xml:space="preserve">mutualistic network of plant species (left; green circles) and associated species (right; red circles) connected by </w:t>
-      </w:r>
-      <w:r>
-        <w:t xml:space="preserve">light </w:t>
-      </w:r>
-      <w:r>
-        <w:t xml:space="preserve">grey </w:t>
-      </w:r>
-      <w:r>
-        <w:t xml:space="preserve">lines representing </w:t>
-      </w:r>
-      <w:r>
-        <w:t xml:space="preserve">their </w:t>
-      </w:r>
-      <w:r>
-        <w:t>interactions. The center set of green nodes shows a hypothetical scenario in which the top-most plant species is comprised of two genotypes that have distinct phenotypes that affect their interactions between species</w:t>
-      </w:r>
-      <w:r>
-        <w:t xml:space="preserve"> (dark grey lines)</w:t>
-      </w:r>
-      <w:r>
-        <w:t xml:space="preserve">. </w:t>
-      </w:r>
-    </w:p>
-    <w:p/>
-    <w:p>
-      <w:r>
-        <w:t xml:space="preserve">Figure 2. </w:t>
-      </w:r>
-      <w:r>
-        <w:t xml:space="preserve">Plots of the (A) densities of tree phenotypic values at different levels of foundation species genetic variance (increasing from red-yellow) and (B) </w:t>
-      </w:r>
-      <w:r>
-        <w:t>co-occurrence patterns.</w:t>
-      </w:r>
-    </w:p>
-    <w:p/>
-    <w:p>
-      <w:proofErr w:type="gramStart"/>
-      <w:r>
-        <w:t xml:space="preserve">Figure X. </w:t>
-      </w:r>
-      <w:r>
-        <w:t>Bipartite network of a simulated genotype-species network.</w:t>
-      </w:r>
-      <w:proofErr w:type="gramEnd"/>
-    </w:p>
-    <w:p/>
-    <w:p>
-      <w:r>
-        <w:t>Figure X</w:t>
-      </w:r>
-      <w:r>
-        <w:t xml:space="preserve">. </w:t>
-      </w:r>
-      <w:r>
-        <w:t xml:space="preserve">Scatterplot showing the relationship between </w:t>
-      </w:r>
-      <w:r>
-        <w:t xml:space="preserve">selection intensity and </w:t>
-      </w:r>
-      <w:proofErr w:type="spellStart"/>
-      <w:r>
-        <w:t>nestedness</w:t>
-      </w:r>
-      <w:proofErr w:type="spellEnd"/>
-      <w:r>
-        <w:t xml:space="preserve">. </w:t>
-      </w:r>
-    </w:p>
-    <w:p/>
-    <w:p>
-      <w:proofErr w:type="gramStart"/>
-      <w:r>
-        <w:t>Figure X</w:t>
-      </w:r>
-      <w:r>
-        <w:t>. Scatterplots showing the relationship between selection intensity and the removal first to first extinction metric (see text) for (A) high and (B) low evenness communities.</w:t>
-      </w:r>
-      <w:proofErr w:type="gramEnd"/>
-      <w:r>
-        <w:t xml:space="preserve"> </w:t>
-      </w:r>
-    </w:p>
-    <w:p/>
-    <w:p>
-      <w:r>
-        <w:t xml:space="preserve"> </w:t>
-      </w:r>
-    </w:p>
-    <w:p>
-      <w:r>
-        <w:br w:type="page"/>
-      </w:r>
+        <w:sectPr>
+          <w:pgSz w:w="12240" w:h="15840"/>
+          <w:pgMar w:top="1440" w:right="1800" w:bottom="1440" w:left="1800" w:header="720" w:footer="720" w:gutter="0"/>
+          <w:cols w:space="720"/>
+          <w:docGrid w:linePitch="360"/>
+        </w:sectPr>
+      </w:pPr>
     </w:p>
     <w:p>
       <w:r>
@@ -801,8 +944,8 @@
           <w:noProof/>
         </w:rPr>
         <w:drawing>
-          <wp:inline distT="0" distB="0" distL="0" distR="0" wp14:anchorId="5C25F343" wp14:editId="69E05BD9">
-            <wp:extent cx="5486400" cy="4243360"/>
+          <wp:inline distT="0" distB="0" distL="0" distR="0" wp14:anchorId="5C25F343" wp14:editId="63EB92DB">
+            <wp:extent cx="6515100" cy="5038990"/>
             <wp:effectExtent l="0" t="0" r="0" b="0"/>
             <wp:docPr id="2" name="Picture 2" descr="Macintosh HD:Users:Aeolus:projects:dissertation:projects:een:results:FIG_genotype_species_network.pdf"/>
             <wp:cNvGraphicFramePr>
@@ -833,7 +976,7 @@
                   <pic:spPr bwMode="auto">
                     <a:xfrm>
                       <a:off x="0" y="0"/>
-                      <a:ext cx="5486400" cy="4243360"/>
+                      <a:ext cx="6515545" cy="5039334"/>
                     </a:xfrm>
                     <a:prstGeom prst="rect">
                       <a:avLst/>
@@ -864,24 +1007,272 @@
       </w:r>
     </w:p>
     <w:p/>
-    <w:p/>
-    <w:p>
-      <w:commentRangeStart w:id="6"/>
-      <w:r>
-        <w:rPr>
-          <w:rFonts w:ascii="Helvetica" w:hAnsi="Helvetica" w:cs="Helvetica"/>
+    <w:p>
+      <w:r>
+        <w:rPr>
           <w:noProof/>
-          <w:color w:val="3B71B4"/>
-          <w:sz w:val="26"/>
-          <w:szCs w:val="26"/>
+        </w:rPr>
+        <mc:AlternateContent>
+          <mc:Choice Requires="wps">
+            <w:drawing>
+              <wp:anchor distT="0" distB="0" distL="114300" distR="114300" simplePos="0" relativeHeight="251661312" behindDoc="0" locked="0" layoutInCell="1" allowOverlap="1" wp14:anchorId="280FF745" wp14:editId="6783523B">
+                <wp:simplePos x="0" y="0"/>
+                <wp:positionH relativeFrom="margin">
+                  <wp:posOffset>4457700</wp:posOffset>
+                </wp:positionH>
+                <wp:positionV relativeFrom="margin">
+                  <wp:posOffset>571500</wp:posOffset>
+                </wp:positionV>
+                <wp:extent cx="342900" cy="342900"/>
+                <wp:effectExtent l="0" t="0" r="0" b="12700"/>
+                <wp:wrapNone/>
+                <wp:docPr id="9" name="Text Box 9"/>
+                <wp:cNvGraphicFramePr/>
+                <a:graphic xmlns:a="http://schemas.openxmlformats.org/drawingml/2006/main">
+                  <a:graphicData uri="http://schemas.microsoft.com/office/word/2010/wordprocessingShape">
+                    <wps:wsp>
+                      <wps:cNvSpPr txBox="1"/>
+                      <wps:spPr>
+                        <a:xfrm>
+                          <a:off x="0" y="0"/>
+                          <a:ext cx="342900" cy="342900"/>
+                        </a:xfrm>
+                        <a:prstGeom prst="rect">
+                          <a:avLst/>
+                        </a:prstGeom>
+                        <a:noFill/>
+                        <a:ln>
+                          <a:noFill/>
+                        </a:ln>
+                        <a:effectLst/>
+                        <a:extLst>
+                          <a:ext uri="{C572A759-6A51-4108-AA02-DFA0A04FC94B}">
+                            <ma14:wrappingTextBoxFlag xmlns:ma14="http://schemas.microsoft.com/office/mac/drawingml/2011/main"/>
+                          </a:ext>
+                        </a:extLst>
+                      </wps:spPr>
+                      <wps:style>
+                        <a:lnRef idx="0">
+                          <a:schemeClr val="accent1"/>
+                        </a:lnRef>
+                        <a:fillRef idx="0">
+                          <a:schemeClr val="accent1"/>
+                        </a:fillRef>
+                        <a:effectRef idx="0">
+                          <a:schemeClr val="accent1"/>
+                        </a:effectRef>
+                        <a:fontRef idx="minor">
+                          <a:schemeClr val="dk1"/>
+                        </a:fontRef>
+                      </wps:style>
+                      <wps:txbx>
+                        <w:txbxContent>
+                          <w:p>
+                            <w:pPr>
+                              <w:rPr>
+                                <w:b/>
+                                <w:sz w:val="28"/>
+                                <w:szCs w:val="28"/>
+                              </w:rPr>
+                            </w:pPr>
+                            <w:r>
+                              <w:rPr>
+                                <w:b/>
+                                <w:sz w:val="28"/>
+                                <w:szCs w:val="28"/>
+                              </w:rPr>
+                              <w:t>B</w:t>
+                            </w:r>
+                          </w:p>
+                        </w:txbxContent>
+                      </wps:txbx>
+                      <wps:bodyPr rot="0" spcFirstLastPara="0" vertOverflow="overflow" horzOverflow="overflow" vert="horz" wrap="square" lIns="91440" tIns="45720" rIns="91440" bIns="45720" numCol="1" spcCol="0" rtlCol="0" fromWordArt="0" anchor="t" anchorCtr="0" forceAA="0" compatLnSpc="1">
+                        <a:prstTxWarp prst="textNoShape">
+                          <a:avLst/>
+                        </a:prstTxWarp>
+                        <a:noAutofit/>
+                      </wps:bodyPr>
+                    </wps:wsp>
+                  </a:graphicData>
+                </a:graphic>
+                <wp14:sizeRelH relativeFrom="margin">
+                  <wp14:pctWidth>0</wp14:pctWidth>
+                </wp14:sizeRelH>
+                <wp14:sizeRelV relativeFrom="margin">
+                  <wp14:pctHeight>0</wp14:pctHeight>
+                </wp14:sizeRelV>
+              </wp:anchor>
+            </w:drawing>
+          </mc:Choice>
+          <mc:Fallback>
+            <w:pict>
+              <v:shapetype id="_x0000_t202" coordsize="21600,21600" o:spt="202" path="m0,0l0,21600,21600,21600,21600,0xe">
+                <v:stroke joinstyle="miter"/>
+                <v:path gradientshapeok="t" o:connecttype="rect"/>
+              </v:shapetype>
+              <v:shape id="Text Box 9" o:spid="_x0000_s1026" type="#_x0000_t202" style="position:absolute;margin-left:351pt;margin-top:45pt;width:27pt;height:27pt;z-index:251661312;visibility:visible;mso-wrap-style:square;mso-width-percent:0;mso-height-percent:0;mso-wrap-distance-left:9pt;mso-wrap-distance-top:0;mso-wrap-distance-right:9pt;mso-wrap-distance-bottom:0;mso-position-horizontal:absolute;mso-position-horizontal-relative:margin;mso-position-vertical:absolute;mso-position-vertical-relative:margin;mso-width-percent:0;mso-height-percent:0;mso-width-relative:margin;mso-height-relative:margin;v-text-anchor:top" o:gfxdata="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" filled="f" stroked="f">
+                <v:textbox>
+                  <w:txbxContent>
+                    <w:p>
+                      <w:pPr>
+                        <w:rPr>
+                          <w:b/>
+                          <w:sz w:val="28"/>
+                          <w:szCs w:val="28"/>
+                        </w:rPr>
+                      </w:pPr>
+                      <w:r>
+                        <w:rPr>
+                          <w:b/>
+                          <w:sz w:val="28"/>
+                          <w:szCs w:val="28"/>
+                        </w:rPr>
+                        <w:t>B</w:t>
+                      </w:r>
+                    </w:p>
+                  </w:txbxContent>
+                </v:textbox>
+                <w10:wrap anchorx="margin" anchory="margin"/>
+              </v:shape>
+            </w:pict>
+          </mc:Fallback>
+        </mc:AlternateContent>
+      </w:r>
+      <w:r>
+        <w:rPr>
+          <w:noProof/>
+        </w:rPr>
+        <mc:AlternateContent>
+          <mc:Choice Requires="wps">
+            <w:drawing>
+              <wp:anchor distT="0" distB="0" distL="114300" distR="114300" simplePos="0" relativeHeight="251659264" behindDoc="0" locked="0" layoutInCell="1" allowOverlap="1" wp14:anchorId="421D479D" wp14:editId="79800D98">
+                <wp:simplePos x="0" y="0"/>
+                <wp:positionH relativeFrom="margin">
+                  <wp:posOffset>571500</wp:posOffset>
+                </wp:positionH>
+                <wp:positionV relativeFrom="margin">
+                  <wp:posOffset>571500</wp:posOffset>
+                </wp:positionV>
+                <wp:extent cx="342900" cy="342900"/>
+                <wp:effectExtent l="0" t="0" r="0" b="12700"/>
+                <wp:wrapNone/>
+                <wp:docPr id="8" name="Text Box 8"/>
+                <wp:cNvGraphicFramePr/>
+                <a:graphic xmlns:a="http://schemas.openxmlformats.org/drawingml/2006/main">
+                  <a:graphicData uri="http://schemas.microsoft.com/office/word/2010/wordprocessingShape">
+                    <wps:wsp>
+                      <wps:cNvSpPr txBox="1"/>
+                      <wps:spPr>
+                        <a:xfrm>
+                          <a:off x="0" y="0"/>
+                          <a:ext cx="342900" cy="342900"/>
+                        </a:xfrm>
+                        <a:prstGeom prst="rect">
+                          <a:avLst/>
+                        </a:prstGeom>
+                        <a:noFill/>
+                        <a:ln>
+                          <a:noFill/>
+                        </a:ln>
+                        <a:effectLst/>
+                        <a:extLst>
+                          <a:ext uri="{C572A759-6A51-4108-AA02-DFA0A04FC94B}">
+                            <ma14:wrappingTextBoxFlag xmlns:ma14="http://schemas.microsoft.com/office/mac/drawingml/2011/main"/>
+                          </a:ext>
+                        </a:extLst>
+                      </wps:spPr>
+                      <wps:style>
+                        <a:lnRef idx="0">
+                          <a:schemeClr val="accent1"/>
+                        </a:lnRef>
+                        <a:fillRef idx="0">
+                          <a:schemeClr val="accent1"/>
+                        </a:fillRef>
+                        <a:effectRef idx="0">
+                          <a:schemeClr val="accent1"/>
+                        </a:effectRef>
+                        <a:fontRef idx="minor">
+                          <a:schemeClr val="dk1"/>
+                        </a:fontRef>
+                      </wps:style>
+                      <wps:txbx>
+                        <w:txbxContent>
+                          <w:p>
+                            <w:pPr>
+                              <w:rPr>
+                                <w:b/>
+                                <w:sz w:val="28"/>
+                                <w:szCs w:val="28"/>
+                              </w:rPr>
+                            </w:pPr>
+                            <w:r>
+                              <w:rPr>
+                                <w:b/>
+                                <w:sz w:val="28"/>
+                                <w:szCs w:val="28"/>
+                              </w:rPr>
+                              <w:t>A</w:t>
+                            </w:r>
+                          </w:p>
+                        </w:txbxContent>
+                      </wps:txbx>
+                      <wps:bodyPr rot="0" spcFirstLastPara="0" vertOverflow="overflow" horzOverflow="overflow" vert="horz" wrap="square" lIns="91440" tIns="45720" rIns="91440" bIns="45720" numCol="1" spcCol="0" rtlCol="0" fromWordArt="0" anchor="t" anchorCtr="0" forceAA="0" compatLnSpc="1">
+                        <a:prstTxWarp prst="textNoShape">
+                          <a:avLst/>
+                        </a:prstTxWarp>
+                        <a:noAutofit/>
+                      </wps:bodyPr>
+                    </wps:wsp>
+                  </a:graphicData>
+                </a:graphic>
+                <wp14:sizeRelH relativeFrom="margin">
+                  <wp14:pctWidth>0</wp14:pctWidth>
+                </wp14:sizeRelH>
+                <wp14:sizeRelV relativeFrom="margin">
+                  <wp14:pctHeight>0</wp14:pctHeight>
+                </wp14:sizeRelV>
+              </wp:anchor>
+            </w:drawing>
+          </mc:Choice>
+          <mc:Fallback>
+            <w:pict>
+              <v:shape id="Text Box 8" o:spid="_x0000_s1027" type="#_x0000_t202" style="position:absolute;margin-left:45pt;margin-top:45pt;width:27pt;height:27pt;z-index:251659264;visibility:visible;mso-wrap-style:square;mso-width-percent:0;mso-height-percent:0;mso-wrap-distance-left:9pt;mso-wrap-distance-top:0;mso-wrap-distance-right:9pt;mso-wrap-distance-bottom:0;mso-position-horizontal:absolute;mso-position-horizontal-relative:margin;mso-position-vertical:absolute;mso-position-vertical-relative:margin;mso-width-percent:0;mso-height-percent:0;mso-width-relative:margin;mso-height-relative:margin;v-text-anchor:top" o:gfxdata="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" filled="f" stroked="f">
+                <v:textbox>
+                  <w:txbxContent>
+                    <w:p>
+                      <w:pPr>
+                        <w:rPr>
+                          <w:b/>
+                          <w:sz w:val="28"/>
+                          <w:szCs w:val="28"/>
+                        </w:rPr>
+                      </w:pPr>
+                      <w:r>
+                        <w:rPr>
+                          <w:b/>
+                          <w:sz w:val="28"/>
+                          <w:szCs w:val="28"/>
+                        </w:rPr>
+                        <w:t>A</w:t>
+                      </w:r>
+                    </w:p>
+                  </w:txbxContent>
+                </v:textbox>
+                <w10:wrap anchorx="margin" anchory="margin"/>
+              </v:shape>
+            </w:pict>
+          </mc:Fallback>
+        </mc:AlternateContent>
+      </w:r>
+      <w:r>
+        <w:rPr>
+          <w:noProof/>
         </w:rPr>
         <w:drawing>
-          <wp:inline distT="0" distB="0" distL="0" distR="0" wp14:anchorId="077FE1D0" wp14:editId="09E65D83">
-            <wp:extent cx="5486400" cy="2334260"/>
-            <wp:effectExtent l="0" t="0" r="0" b="2540"/>
-            <wp:docPr id="4" name="Picture 4">
-              <a:hlinkClick xmlns:a="http://schemas.openxmlformats.org/drawingml/2006/main" r:id="rId8"/>
-            </wp:docPr>
+          <wp:inline distT="0" distB="0" distL="0" distR="0" wp14:anchorId="71172E8C" wp14:editId="2161AF57">
+            <wp:extent cx="3771900" cy="3379230"/>
+            <wp:effectExtent l="0" t="0" r="0" b="0"/>
+            <wp:docPr id="5" name="Picture 5" descr="Macintosh HD:Users:Aeolus:Desktop:Screen shot 2014-01-28 at 10.52.19 AM.png"/>
             <wp:cNvGraphicFramePr>
               <a:graphicFrameLocks xmlns:a="http://schemas.openxmlformats.org/drawingml/2006/main" noChangeAspect="1"/>
             </wp:cNvGraphicFramePr>
@@ -889,7 +1280,60 @@
               <a:graphicData uri="http://schemas.openxmlformats.org/drawingml/2006/picture">
                 <pic:pic xmlns:pic="http://schemas.openxmlformats.org/drawingml/2006/picture">
                   <pic:nvPicPr>
-                    <pic:cNvPr id="0" name="Picture 4"/>
+                    <pic:cNvPr id="0" name="Picture 1" descr="Macintosh HD:Users:Aeolus:Desktop:Screen shot 2014-01-28 at 10.52.19 AM.png"/>
+                    <pic:cNvPicPr>
+                      <a:picLocks noChangeAspect="1" noChangeArrowheads="1"/>
+                    </pic:cNvPicPr>
+                  </pic:nvPicPr>
+                  <pic:blipFill>
+                    <a:blip r:embed="rId8">
+                      <a:extLst>
+                        <a:ext uri="{28A0092B-C50C-407E-A947-70E740481C1C}">
+                          <a14:useLocalDpi xmlns:a14="http://schemas.microsoft.com/office/drawing/2010/main" val="0"/>
+                        </a:ext>
+                      </a:extLst>
+                    </a:blip>
+                    <a:srcRect/>
+                    <a:stretch>
+                      <a:fillRect/>
+                    </a:stretch>
+                  </pic:blipFill>
+                  <pic:spPr bwMode="auto">
+                    <a:xfrm>
+                      <a:off x="0" y="0"/>
+                      <a:ext cx="3774284" cy="3381366"/>
+                    </a:xfrm>
+                    <a:prstGeom prst="rect">
+                      <a:avLst/>
+                    </a:prstGeom>
+                    <a:noFill/>
+                    <a:ln>
+                      <a:noFill/>
+                    </a:ln>
+                  </pic:spPr>
+                </pic:pic>
+              </a:graphicData>
+            </a:graphic>
+          </wp:inline>
+        </w:drawing>
+      </w:r>
+      <w:r>
+        <w:rPr>
+          <w:noProof/>
+        </w:rPr>
+        <w:drawing>
+          <wp:inline distT="0" distB="0" distL="0" distR="0" wp14:anchorId="79183567" wp14:editId="162F1A7D">
+            <wp:extent cx="3997105" cy="3386938"/>
+            <wp:effectExtent l="0" t="0" r="0" b="0"/>
+            <wp:docPr id="7" name="Picture 7" descr="Macintosh HD:Users:Aeolus:Desktop:Screen shot 2014-01-28 at 11.59.37 AM.png"/>
+            <wp:cNvGraphicFramePr>
+              <a:graphicFrameLocks xmlns:a="http://schemas.openxmlformats.org/drawingml/2006/main" noChangeAspect="1"/>
+            </wp:cNvGraphicFramePr>
+            <a:graphic xmlns:a="http://schemas.openxmlformats.org/drawingml/2006/main">
+              <a:graphicData uri="http://schemas.openxmlformats.org/drawingml/2006/picture">
+                <pic:pic xmlns:pic="http://schemas.openxmlformats.org/drawingml/2006/picture">
+                  <pic:nvPicPr>
+                    <pic:cNvPr id="0" name="Picture 3" descr="Macintosh HD:Users:Aeolus:Desktop:Screen shot 2014-01-28 at 11.59.37 AM.png"/>
                     <pic:cNvPicPr>
                       <a:picLocks noChangeAspect="1" noChangeArrowheads="1"/>
                     </pic:cNvPicPr>
@@ -910,7 +1354,7 @@
                   <pic:spPr bwMode="auto">
                     <a:xfrm>
                       <a:off x="0" y="0"/>
-                      <a:ext cx="5486400" cy="2334260"/>
+                      <a:ext cx="3997627" cy="3387380"/>
                     </a:xfrm>
                     <a:prstGeom prst="rect">
                       <a:avLst/>
@@ -926,22 +1370,27 @@
           </wp:inline>
         </w:drawing>
       </w:r>
-      <w:bookmarkStart w:id="7" w:name="_GoBack"/>
-      <w:bookmarkEnd w:id="7"/>
-      <w:commentRangeEnd w:id="6"/>
-    </w:p>
-    <w:p>
-      <w:r>
-        <w:rPr>
-          <w:rStyle w:val="CommentReference"/>
-        </w:rPr>
-        <w:commentReference w:id="6"/>
-      </w:r>
-    </w:p>
+      <w:r>
+        <w:t xml:space="preserve">  </w:t>
+      </w:r>
+    </w:p>
+    <w:p/>
+    <w:p/>
     <w:p>
       <w:r>
         <w:br w:type="page"/>
       </w:r>
+    </w:p>
+    <w:p>
+      <w:pPr>
+        <w:sectPr>
+          <w:pgSz w:w="15840" w:h="12240" w:orient="landscape"/>
+          <w:pgMar w:top="1800" w:right="1440" w:bottom="1800" w:left="1440" w:header="720" w:footer="720" w:gutter="0"/>
+          <w:cols w:space="720"/>
+          <w:docGrid w:linePitch="360"/>
+          <w:printerSettings r:id="rId10"/>
+        </w:sectPr>
+      </w:pPr>
     </w:p>
     <w:p>
       <w:r>
@@ -952,14 +1401,76 @@
     <w:p/>
     <w:p/>
     <w:p>
+      <w:pPr>
+        <w:sectPr>
+          <w:pgSz w:w="15840" w:h="12240" w:orient="landscape"/>
+          <w:pgMar w:top="1800" w:right="1440" w:bottom="1800" w:left="1440" w:header="720" w:footer="720" w:gutter="0"/>
+          <w:cols w:space="720"/>
+          <w:docGrid w:linePitch="360"/>
+          <w:printerSettings r:id="rId11"/>
+        </w:sectPr>
+      </w:pPr>
       <w:r>
         <w:rPr>
           <w:noProof/>
         </w:rPr>
         <w:drawing>
-          <wp:inline distT="0" distB="0" distL="0" distR="0" wp14:anchorId="44A2003E" wp14:editId="2B7DA80E">
-            <wp:extent cx="5486400" cy="6219825"/>
-            <wp:effectExtent l="0" t="0" r="0" b="3175"/>
+          <wp:inline distT="0" distB="0" distL="0" distR="0" wp14:anchorId="0BF191A8" wp14:editId="4D6D9DFE">
+            <wp:extent cx="4575395" cy="3938567"/>
+            <wp:effectExtent l="0" t="0" r="0" b="0"/>
+            <wp:docPr id="6" name="Picture 6" descr="Macintosh HD:Users:Aeolus:Desktop:Screen shot 2014-01-28 at 11.53.20 AM.png"/>
+            <wp:cNvGraphicFramePr>
+              <a:graphicFrameLocks xmlns:a="http://schemas.openxmlformats.org/drawingml/2006/main" noChangeAspect="1"/>
+            </wp:cNvGraphicFramePr>
+            <a:graphic xmlns:a="http://schemas.openxmlformats.org/drawingml/2006/main">
+              <a:graphicData uri="http://schemas.openxmlformats.org/drawingml/2006/picture">
+                <pic:pic xmlns:pic="http://schemas.openxmlformats.org/drawingml/2006/picture">
+                  <pic:nvPicPr>
+                    <pic:cNvPr id="0" name="Picture 2" descr="Macintosh HD:Users:Aeolus:Desktop:Screen shot 2014-01-28 at 11.53.20 AM.png"/>
+                    <pic:cNvPicPr>
+                      <a:picLocks noChangeAspect="1" noChangeArrowheads="1"/>
+                    </pic:cNvPicPr>
+                  </pic:nvPicPr>
+                  <pic:blipFill>
+                    <a:blip r:embed="rId12">
+                      <a:extLst>
+                        <a:ext uri="{28A0092B-C50C-407E-A947-70E740481C1C}">
+                          <a14:useLocalDpi xmlns:a14="http://schemas.microsoft.com/office/drawing/2010/main" val="0"/>
+                        </a:ext>
+                      </a:extLst>
+                    </a:blip>
+                    <a:srcRect/>
+                    <a:stretch>
+                      <a:fillRect/>
+                    </a:stretch>
+                  </pic:blipFill>
+                  <pic:spPr bwMode="auto">
+                    <a:xfrm>
+                      <a:off x="0" y="0"/>
+                      <a:ext cx="4578412" cy="3941164"/>
+                    </a:xfrm>
+                    <a:prstGeom prst="rect">
+                      <a:avLst/>
+                    </a:prstGeom>
+                    <a:noFill/>
+                    <a:ln>
+                      <a:noFill/>
+                    </a:ln>
+                  </pic:spPr>
+                </pic:pic>
+              </a:graphicData>
+            </a:graphic>
+          </wp:inline>
+        </w:drawing>
+      </w:r>
+      <w:r>
+        <w:rPr>
+          <w:noProof/>
+        </w:rPr>
+        <w:drawing>
+          <wp:inline distT="0" distB="0" distL="0" distR="0" wp14:anchorId="5752D5F4" wp14:editId="60E01542">
+            <wp:extent cx="3543300" cy="4016970"/>
+            <wp:effectExtent l="0" t="0" r="0" b="0"/>
             <wp:docPr id="3" name="Picture 3" descr="Macintosh HD:Users:Aeolus:Desktop:Screen shot 2014-01-27 at 5.35.21 PM.png"/>
             <wp:cNvGraphicFramePr>
               <a:graphicFrameLocks xmlns:a="http://schemas.openxmlformats.org/drawingml/2006/main" noChangeAspect="1"/>
@@ -974,7 +1485,7 @@
                     </pic:cNvPicPr>
                   </pic:nvPicPr>
                   <pic:blipFill>
-                    <a:blip r:embed="rId10">
+                    <a:blip r:embed="rId13">
                       <a:extLst>
                         <a:ext uri="{28A0092B-C50C-407E-A947-70E740481C1C}">
                           <a14:useLocalDpi xmlns:a14="http://schemas.microsoft.com/office/drawing/2010/main" val="0"/>
@@ -989,7 +1500,7 @@
                   <pic:spPr bwMode="auto">
                     <a:xfrm>
                       <a:off x="0" y="0"/>
-                      <a:ext cx="5486400" cy="6219825"/>
+                      <a:ext cx="3543300" cy="4016970"/>
                     </a:xfrm>
                     <a:prstGeom prst="rect">
                       <a:avLst/>
@@ -1005,365 +1516,275 @@
           </wp:inline>
         </w:drawing>
       </w:r>
-      <w:r>
-        <w:br w:type="page"/>
-      </w:r>
-    </w:p>
-    <w:p>
-      <w:r>
-        <w:t>Figure 4.</w:t>
+    </w:p>
+    <w:p>
+      <w:r>
+        <w:t xml:space="preserve">Figure 4. </w:t>
       </w:r>
     </w:p>
     <w:p/>
-    <w:p/>
-    <w:p/>
-    <w:p/>
-    <w:p>
-      <w:r>
-        <w:br w:type="page"/>
-      </w:r>
-    </w:p>
-    <w:p>
-      <w:r>
-        <w:t>Figure 5.</w:t>
-      </w:r>
-    </w:p>
-    <w:p/>
-    <w:p/>
-    <w:p>
-      <w:r>
-        <w:br w:type="page"/>
-      </w:r>
-    </w:p>
-    <w:p>
-      <w:pPr>
-        <w:pStyle w:val="ListParagraph"/>
-        <w:ind w:left="0"/>
-      </w:pPr>
-      <w:r>
-        <w:t>Appendix</w:t>
-      </w:r>
-      <w:r>
-        <w:t xml:space="preserve"> 1. </w:t>
-      </w:r>
-    </w:p>
-    <w:p>
-      <w:pPr>
-        <w:pStyle w:val="ListParagraph"/>
-        <w:ind w:left="0"/>
-      </w:pPr>
-    </w:p>
-    <w:p>
-      <w:pPr>
-        <w:pStyle w:val="ListParagraph"/>
-        <w:ind w:left="0"/>
-        <w:rPr>
-          <w:b/>
-        </w:rPr>
-      </w:pPr>
-      <w:r>
-        <w:rPr>
-          <w:b/>
-        </w:rPr>
-        <w:t>Using</w:t>
-      </w:r>
-      <w:r>
-        <w:rPr>
-          <w:b/>
-        </w:rPr>
-        <w:t xml:space="preserve"> inter-point distance </w:t>
-      </w:r>
-      <w:r>
-        <w:rPr>
-          <w:b/>
-        </w:rPr>
-        <w:t xml:space="preserve">based </w:t>
-      </w:r>
-      <w:r>
-        <w:rPr>
-          <w:b/>
-          <w:i/>
-        </w:rPr>
-        <w:t>R</w:t>
-      </w:r>
-      <w:r>
-        <w:rPr>
-          <w:b/>
-          <w:vertAlign w:val="superscript"/>
-        </w:rPr>
-        <w:t>2</w:t>
-      </w:r>
-      <w:r>
-        <w:rPr>
-          <w:b/>
-        </w:rPr>
-        <w:t xml:space="preserve"> to measure multivariate heritability.</w:t>
-      </w:r>
-    </w:p>
-    <w:p>
-      <w:pPr>
-        <w:pStyle w:val="ListParagraph"/>
-        <w:ind w:left="0"/>
-      </w:pPr>
-    </w:p>
-    <w:p>
-      <w:pPr>
-        <w:pStyle w:val="ListParagraph"/>
-        <w:ind w:left="0"/>
-      </w:pPr>
-      <w:r>
-        <w:t>Measuring the community level effects of genetic variance presents two main challenges. The first is that communities are inherently multi-dimensional. Thus, species can be responding in</w:t>
-      </w:r>
-      <w:r>
-        <w:t xml:space="preserve"> complex ways to the effect of genetic variation, similar to correlated traits in complex phenotypes</w:t>
-      </w:r>
-      <w:r>
-        <w:t xml:space="preserve">. </w:t>
-      </w:r>
-      <w:r>
-        <w:t xml:space="preserve">The second is that species’ abundances tend to not be normally distributed, making standard parametric statistical methods invalid due to violations of important data distribution assumptions. </w:t>
-      </w:r>
-      <w:r>
-        <w:t xml:space="preserve">In the community genetics literature, methods have primarily followed the methods of Shuster et al. 2006, which employs ordination to produce a low dimensional representation (usually a vector) of </w:t>
-      </w:r>
-      <w:r>
-        <w:t xml:space="preserve">the variation in the community </w:t>
-      </w:r>
-      <w:r>
-        <w:t xml:space="preserve">using an NMDS </w:t>
-      </w:r>
-      <w:r>
-        <w:t xml:space="preserve">(Non-metric Multi-Dimensional Scaling) </w:t>
-      </w:r>
-      <w:r>
-        <w:t xml:space="preserve">approach </w:t>
-      </w:r>
-      <w:r>
-        <w:t xml:space="preserve">using </w:t>
-      </w:r>
-      <w:r>
-        <w:t>Bray</w:t>
-      </w:r>
-      <w:r>
-        <w:t xml:space="preserve">-Curtis </w:t>
-      </w:r>
-      <w:r>
-        <w:t xml:space="preserve">dissimilarity to handle the data distribution assumptions. </w:t>
-      </w:r>
-    </w:p>
-    <w:p>
-      <w:pPr>
-        <w:pStyle w:val="ListParagraph"/>
-        <w:ind w:left="0"/>
-      </w:pPr>
-    </w:p>
-    <w:p>
-      <w:pPr>
-        <w:pStyle w:val="ListParagraph"/>
-        <w:ind w:left="0"/>
-      </w:pPr>
-      <w:r>
-        <w:t xml:space="preserve">In the main body of the manuscript we use </w:t>
-      </w:r>
-      <w:r>
-        <w:t xml:space="preserve">the inter-point distance method of Anderson 2001 to calculate the multivariate </w:t>
-      </w:r>
-      <w:r>
-        <w:rPr>
-          <w:i/>
-        </w:rPr>
-        <w:t>R</w:t>
-      </w:r>
-      <w:r>
-        <w:rPr>
-          <w:vertAlign w:val="superscript"/>
-        </w:rPr>
-        <w:t>2</w:t>
-      </w:r>
-      <w:r>
-        <w:t xml:space="preserve"> for the effect of tree genotype on community composition. This </w:t>
-      </w:r>
-      <w:proofErr w:type="gramStart"/>
-      <w:r>
-        <w:t>methods</w:t>
-      </w:r>
-      <w:proofErr w:type="gramEnd"/>
-      <w:r>
-        <w:t xml:space="preserve"> addresses both the issue of multi-dimensionality and the non-normal distribution of species abundances. Like the Shuster et al. 2006 method, it uses Bray-Curtis dissimilarity; however, it </w:t>
-      </w:r>
-      <w:r>
-        <w:t xml:space="preserve">has the advantage of not reducing the variation in the community through dimensionality reduction. Thus, the inter-point distance </w:t>
-      </w:r>
-      <w:r>
-        <w:t xml:space="preserve">(IPD) </w:t>
-      </w:r>
-      <w:r>
-        <w:rPr>
-          <w:i/>
-        </w:rPr>
-        <w:t>R</w:t>
-      </w:r>
-      <w:r>
-        <w:rPr>
-          <w:vertAlign w:val="superscript"/>
-        </w:rPr>
-        <w:t>2</w:t>
-      </w:r>
-      <w:r>
-        <w:t xml:space="preserve"> should be a more robust measure of </w:t>
-      </w:r>
-      <w:r>
-        <w:t>the community level effect of genetic variance</w:t>
-      </w:r>
-      <w:r>
-        <w:t>, as it takes into account the full var</w:t>
-      </w:r>
-      <w:r>
-        <w:t>iation present in the community, and should perform better as a measure of community heritability (H</w:t>
-      </w:r>
-      <w:r>
-        <w:rPr>
-          <w:vertAlign w:val="subscript"/>
-        </w:rPr>
-        <w:t>C</w:t>
-      </w:r>
-      <w:r>
-        <w:rPr>
-          <w:vertAlign w:val="superscript"/>
-        </w:rPr>
-        <w:t>2</w:t>
-      </w:r>
-      <w:r>
-        <w:t>).</w:t>
-      </w:r>
-    </w:p>
-    <w:p>
-      <w:pPr>
-        <w:pStyle w:val="ListParagraph"/>
-        <w:ind w:left="0"/>
-      </w:pPr>
-    </w:p>
-    <w:p>
-      <w:pPr>
-        <w:pStyle w:val="ListParagraph"/>
-        <w:ind w:left="0"/>
-      </w:pPr>
-      <w:r>
-        <w:t xml:space="preserve">Indeed, comparing the </w:t>
-      </w:r>
-      <w:r>
-        <w:t>N</w:t>
-      </w:r>
-      <w:r>
-        <w:t>M</w:t>
-      </w:r>
-      <w:r>
-        <w:t>D</w:t>
-      </w:r>
-      <w:r>
-        <w:t xml:space="preserve">S and IPD methods for </w:t>
-      </w:r>
-      <w:r>
-        <w:t>measuring H</w:t>
-      </w:r>
-      <w:r>
-        <w:rPr>
-          <w:vertAlign w:val="subscript"/>
-        </w:rPr>
-        <w:t>C</w:t>
-      </w:r>
-      <w:r>
-        <w:rPr>
-          <w:vertAlign w:val="superscript"/>
-        </w:rPr>
-        <w:t>2</w:t>
-      </w:r>
-      <w:r>
-        <w:t xml:space="preserve"> we find that the IPD method is much more consistent than NMDS when calculated for the simulated communities (Fig. 1). </w:t>
-      </w:r>
-      <w:r>
-        <w:t>We therefore use this metric throughout the study when measure H</w:t>
-      </w:r>
-      <w:r>
-        <w:rPr>
-          <w:vertAlign w:val="subscript"/>
-        </w:rPr>
-        <w:t>C</w:t>
-      </w:r>
-      <w:r>
-        <w:rPr>
-          <w:vertAlign w:val="superscript"/>
-        </w:rPr>
-        <w:t>2</w:t>
-      </w:r>
-      <w:r>
-        <w:t>.</w:t>
-      </w:r>
-      <w:r>
-        <w:t xml:space="preserve"> </w:t>
-      </w:r>
-    </w:p>
-    <w:p>
-      <w:pPr>
-        <w:pStyle w:val="ListParagraph"/>
-        <w:ind w:left="0"/>
-      </w:pPr>
-    </w:p>
-    <w:p>
-      <w:pPr>
-        <w:pStyle w:val="ListParagraph"/>
-        <w:ind w:left="0"/>
-      </w:pPr>
-    </w:p>
-    <w:p>
-      <w:pPr>
-        <w:pStyle w:val="ListParagraph"/>
-        <w:ind w:left="0"/>
-      </w:pPr>
-    </w:p>
-    <w:p>
-      <w:pPr>
-        <w:pStyle w:val="ListParagraph"/>
-        <w:ind w:left="0"/>
-      </w:pPr>
-    </w:p>
-    <w:p>
-      <w:r>
-        <w:br w:type="page"/>
-      </w:r>
-    </w:p>
-    <w:p>
-      <w:pPr>
-        <w:pStyle w:val="ListParagraph"/>
-        <w:ind w:left="0"/>
-        <w:sectPr>
-          <w:pgSz w:w="12240" w:h="15840"/>
-          <w:pgMar w:top="1440" w:right="1800" w:bottom="1440" w:left="1800" w:header="720" w:footer="720" w:gutter="0"/>
-          <w:cols w:space="720"/>
-          <w:docGrid w:linePitch="360"/>
-        </w:sectPr>
-      </w:pPr>
-    </w:p>
-    <w:p>
-      <w:pPr>
-        <w:pStyle w:val="ListParagraph"/>
-        <w:ind w:left="0"/>
-      </w:pPr>
-    </w:p>
-    <w:p>
-      <w:pPr>
-        <w:pStyle w:val="ListParagraph"/>
-        <w:ind w:left="0"/>
-      </w:pPr>
+    <w:p>
       <w:r>
         <w:rPr>
           <w:noProof/>
         </w:rPr>
+        <mc:AlternateContent>
+          <mc:Choice Requires="wps">
+            <w:drawing>
+              <wp:anchor distT="0" distB="0" distL="114300" distR="114300" simplePos="0" relativeHeight="251665408" behindDoc="0" locked="0" layoutInCell="1" allowOverlap="1" wp14:anchorId="41085C60" wp14:editId="234DFA84">
+                <wp:simplePos x="0" y="0"/>
+                <wp:positionH relativeFrom="margin">
+                  <wp:posOffset>7772400</wp:posOffset>
+                </wp:positionH>
+                <wp:positionV relativeFrom="margin">
+                  <wp:posOffset>457200</wp:posOffset>
+                </wp:positionV>
+                <wp:extent cx="342900" cy="342900"/>
+                <wp:effectExtent l="0" t="0" r="0" b="12700"/>
+                <wp:wrapNone/>
+                <wp:docPr id="16" name="Text Box 16"/>
+                <wp:cNvGraphicFramePr/>
+                <a:graphic xmlns:a="http://schemas.openxmlformats.org/drawingml/2006/main">
+                  <a:graphicData uri="http://schemas.microsoft.com/office/word/2010/wordprocessingShape">
+                    <wps:wsp>
+                      <wps:cNvSpPr txBox="1"/>
+                      <wps:spPr>
+                        <a:xfrm>
+                          <a:off x="0" y="0"/>
+                          <a:ext cx="342900" cy="342900"/>
+                        </a:xfrm>
+                        <a:prstGeom prst="rect">
+                          <a:avLst/>
+                        </a:prstGeom>
+                        <a:noFill/>
+                        <a:ln>
+                          <a:noFill/>
+                        </a:ln>
+                        <a:effectLst/>
+                        <a:extLst>
+                          <a:ext uri="{C572A759-6A51-4108-AA02-DFA0A04FC94B}">
+                            <ma14:wrappingTextBoxFlag xmlns:ma14="http://schemas.microsoft.com/office/mac/drawingml/2011/main"/>
+                          </a:ext>
+                        </a:extLst>
+                      </wps:spPr>
+                      <wps:style>
+                        <a:lnRef idx="0">
+                          <a:schemeClr val="accent1"/>
+                        </a:lnRef>
+                        <a:fillRef idx="0">
+                          <a:schemeClr val="accent1"/>
+                        </a:fillRef>
+                        <a:effectRef idx="0">
+                          <a:schemeClr val="accent1"/>
+                        </a:effectRef>
+                        <a:fontRef idx="minor">
+                          <a:schemeClr val="dk1"/>
+                        </a:fontRef>
+                      </wps:style>
+                      <wps:txbx>
+                        <w:txbxContent>
+                          <w:p>
+                            <w:pPr>
+                              <w:rPr>
+                                <w:b/>
+                                <w:sz w:val="28"/>
+                                <w:szCs w:val="28"/>
+                              </w:rPr>
+                            </w:pPr>
+                            <w:r>
+                              <w:rPr>
+                                <w:b/>
+                                <w:sz w:val="28"/>
+                                <w:szCs w:val="28"/>
+                              </w:rPr>
+                              <w:t>B</w:t>
+                            </w:r>
+                          </w:p>
+                        </w:txbxContent>
+                      </wps:txbx>
+                      <wps:bodyPr rot="0" spcFirstLastPara="0" vertOverflow="overflow" horzOverflow="overflow" vert="horz" wrap="square" lIns="91440" tIns="45720" rIns="91440" bIns="45720" numCol="1" spcCol="0" rtlCol="0" fromWordArt="0" anchor="t" anchorCtr="0" forceAA="0" compatLnSpc="1">
+                        <a:prstTxWarp prst="textNoShape">
+                          <a:avLst/>
+                        </a:prstTxWarp>
+                        <a:noAutofit/>
+                      </wps:bodyPr>
+                    </wps:wsp>
+                  </a:graphicData>
+                </a:graphic>
+                <wp14:sizeRelH relativeFrom="margin">
+                  <wp14:pctWidth>0</wp14:pctWidth>
+                </wp14:sizeRelH>
+                <wp14:sizeRelV relativeFrom="margin">
+                  <wp14:pctHeight>0</wp14:pctHeight>
+                </wp14:sizeRelV>
+              </wp:anchor>
+            </w:drawing>
+          </mc:Choice>
+          <mc:Fallback>
+            <w:pict>
+              <v:shape id="Text Box 16" o:spid="_x0000_s1028" type="#_x0000_t202" style="position:absolute;margin-left:612pt;margin-top:36pt;width:27pt;height:27pt;z-index:251665408;visibility:visible;mso-wrap-style:square;mso-width-percent:0;mso-height-percent:0;mso-wrap-distance-left:9pt;mso-wrap-distance-top:0;mso-wrap-distance-right:9pt;mso-wrap-distance-bottom:0;mso-position-horizontal:absolute;mso-position-horizontal-relative:margin;mso-position-vertical:absolute;mso-position-vertical-relative:margin;mso-width-percent:0;mso-height-percent:0;mso-width-relative:margin;mso-height-relative:margin;v-text-anchor:top" o:gfxdata="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" filled="f" stroked="f">
+                <v:textbox>
+                  <w:txbxContent>
+                    <w:p>
+                      <w:pPr>
+                        <w:rPr>
+                          <w:b/>
+                          <w:sz w:val="28"/>
+                          <w:szCs w:val="28"/>
+                        </w:rPr>
+                      </w:pPr>
+                      <w:r>
+                        <w:rPr>
+                          <w:b/>
+                          <w:sz w:val="28"/>
+                          <w:szCs w:val="28"/>
+                        </w:rPr>
+                        <w:t>B</w:t>
+                      </w:r>
+                    </w:p>
+                  </w:txbxContent>
+                </v:textbox>
+                <w10:wrap anchorx="margin" anchory="margin"/>
+              </v:shape>
+            </w:pict>
+          </mc:Fallback>
+        </mc:AlternateContent>
+      </w:r>
+      <w:r>
+        <w:rPr>
+          <w:noProof/>
+        </w:rPr>
+        <mc:AlternateContent>
+          <mc:Choice Requires="wps">
+            <w:drawing>
+              <wp:anchor distT="0" distB="0" distL="114300" distR="114300" simplePos="0" relativeHeight="251663360" behindDoc="0" locked="0" layoutInCell="1" allowOverlap="1" wp14:anchorId="3154467B" wp14:editId="3A443FA1">
+                <wp:simplePos x="0" y="0"/>
+                <wp:positionH relativeFrom="margin">
+                  <wp:posOffset>3543300</wp:posOffset>
+                </wp:positionH>
+                <wp:positionV relativeFrom="margin">
+                  <wp:posOffset>457200</wp:posOffset>
+                </wp:positionV>
+                <wp:extent cx="342900" cy="342900"/>
+                <wp:effectExtent l="0" t="0" r="0" b="12700"/>
+                <wp:wrapNone/>
+                <wp:docPr id="15" name="Text Box 15"/>
+                <wp:cNvGraphicFramePr/>
+                <a:graphic xmlns:a="http://schemas.openxmlformats.org/drawingml/2006/main">
+                  <a:graphicData uri="http://schemas.microsoft.com/office/word/2010/wordprocessingShape">
+                    <wps:wsp>
+                      <wps:cNvSpPr txBox="1"/>
+                      <wps:spPr>
+                        <a:xfrm>
+                          <a:off x="0" y="0"/>
+                          <a:ext cx="342900" cy="342900"/>
+                        </a:xfrm>
+                        <a:prstGeom prst="rect">
+                          <a:avLst/>
+                        </a:prstGeom>
+                        <a:noFill/>
+                        <a:ln>
+                          <a:noFill/>
+                        </a:ln>
+                        <a:effectLst/>
+                        <a:extLst>
+                          <a:ext uri="{C572A759-6A51-4108-AA02-DFA0A04FC94B}">
+                            <ma14:wrappingTextBoxFlag xmlns:ma14="http://schemas.microsoft.com/office/mac/drawingml/2011/main"/>
+                          </a:ext>
+                        </a:extLst>
+                      </wps:spPr>
+                      <wps:style>
+                        <a:lnRef idx="0">
+                          <a:schemeClr val="accent1"/>
+                        </a:lnRef>
+                        <a:fillRef idx="0">
+                          <a:schemeClr val="accent1"/>
+                        </a:fillRef>
+                        <a:effectRef idx="0">
+                          <a:schemeClr val="accent1"/>
+                        </a:effectRef>
+                        <a:fontRef idx="minor">
+                          <a:schemeClr val="dk1"/>
+                        </a:fontRef>
+                      </wps:style>
+                      <wps:txbx>
+                        <w:txbxContent>
+                          <w:p>
+                            <w:pPr>
+                              <w:rPr>
+                                <w:b/>
+                                <w:sz w:val="28"/>
+                                <w:szCs w:val="28"/>
+                              </w:rPr>
+                            </w:pPr>
+                            <w:r>
+                              <w:rPr>
+                                <w:b/>
+                                <w:sz w:val="28"/>
+                                <w:szCs w:val="28"/>
+                              </w:rPr>
+                              <w:t>A</w:t>
+                            </w:r>
+                          </w:p>
+                        </w:txbxContent>
+                      </wps:txbx>
+                      <wps:bodyPr rot="0" spcFirstLastPara="0" vertOverflow="overflow" horzOverflow="overflow" vert="horz" wrap="square" lIns="91440" tIns="45720" rIns="91440" bIns="45720" numCol="1" spcCol="0" rtlCol="0" fromWordArt="0" anchor="t" anchorCtr="0" forceAA="0" compatLnSpc="1">
+                        <a:prstTxWarp prst="textNoShape">
+                          <a:avLst/>
+                        </a:prstTxWarp>
+                        <a:noAutofit/>
+                      </wps:bodyPr>
+                    </wps:wsp>
+                  </a:graphicData>
+                </a:graphic>
+                <wp14:sizeRelH relativeFrom="margin">
+                  <wp14:pctWidth>0</wp14:pctWidth>
+                </wp14:sizeRelH>
+                <wp14:sizeRelV relativeFrom="margin">
+                  <wp14:pctHeight>0</wp14:pctHeight>
+                </wp14:sizeRelV>
+              </wp:anchor>
+            </w:drawing>
+          </mc:Choice>
+          <mc:Fallback>
+            <w:pict>
+              <v:shape id="Text Box 15" o:spid="_x0000_s1029" type="#_x0000_t202" style="position:absolute;margin-left:279pt;margin-top:36pt;width:27pt;height:27pt;z-index:251663360;visibility:visible;mso-wrap-style:square;mso-width-percent:0;mso-height-percent:0;mso-wrap-distance-left:9pt;mso-wrap-distance-top:0;mso-wrap-distance-right:9pt;mso-wrap-distance-bottom:0;mso-position-horizontal:absolute;mso-position-horizontal-relative:margin;mso-position-vertical:absolute;mso-position-vertical-relative:margin;mso-width-percent:0;mso-height-percent:0;mso-width-relative:margin;mso-height-relative:margin;v-text-anchor:top" o:gfxdata="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" filled="f" stroked="f">
+                <v:textbox>
+                  <w:txbxContent>
+                    <w:p>
+                      <w:pPr>
+                        <w:rPr>
+                          <w:b/>
+                          <w:sz w:val="28"/>
+                          <w:szCs w:val="28"/>
+                        </w:rPr>
+                      </w:pPr>
+                      <w:r>
+                        <w:rPr>
+                          <w:b/>
+                          <w:sz w:val="28"/>
+                          <w:szCs w:val="28"/>
+                        </w:rPr>
+                        <w:t>A</w:t>
+                      </w:r>
+                    </w:p>
+                  </w:txbxContent>
+                </v:textbox>
+                <w10:wrap anchorx="margin" anchory="margin"/>
+              </v:shape>
+            </w:pict>
+          </mc:Fallback>
+        </mc:AlternateContent>
+      </w:r>
+      <w:r>
+        <w:rPr>
+          <w:noProof/>
+        </w:rPr>
         <w:drawing>
-          <wp:inline distT="0" distB="0" distL="0" distR="0" wp14:anchorId="5E6B89EE" wp14:editId="7B4DC889">
-            <wp:extent cx="8220710" cy="2707005"/>
-            <wp:effectExtent l="0" t="0" r="8890" b="10795"/>
-            <wp:docPr id="1" name="Picture 1" descr="Macintosh HD:Users:Aeolus:Desktop:Screen shot 2014-01-27 at 12.35.25 PM.png"/>
+          <wp:inline distT="0" distB="0" distL="0" distR="0" wp14:anchorId="40BD678D" wp14:editId="475A1FB2">
+            <wp:extent cx="8220710" cy="3476625"/>
+            <wp:effectExtent l="0" t="0" r="8890" b="3175"/>
+            <wp:docPr id="14" name="Picture 14" descr="Macintosh HD:Users:Aeolus:Desktop:Screen shot 2014-01-28 at 12.24.56 PM.png"/>
             <wp:cNvGraphicFramePr>
               <a:graphicFrameLocks xmlns:a="http://schemas.openxmlformats.org/drawingml/2006/main" noChangeAspect="1"/>
             </wp:cNvGraphicFramePr>
@@ -1371,13 +1792,13 @@
               <a:graphicData uri="http://schemas.openxmlformats.org/drawingml/2006/picture">
                 <pic:pic xmlns:pic="http://schemas.openxmlformats.org/drawingml/2006/picture">
                   <pic:nvPicPr>
-                    <pic:cNvPr id="0" name="Picture 1" descr="Macintosh HD:Users:Aeolus:Desktop:Screen shot 2014-01-27 at 12.35.25 PM.png"/>
+                    <pic:cNvPr id="0" name="Picture 5" descr="Macintosh HD:Users:Aeolus:Desktop:Screen shot 2014-01-28 at 12.24.56 PM.png"/>
                     <pic:cNvPicPr>
                       <a:picLocks noChangeAspect="1" noChangeArrowheads="1"/>
                     </pic:cNvPicPr>
                   </pic:nvPicPr>
                   <pic:blipFill>
-                    <a:blip r:embed="rId11">
+                    <a:blip r:embed="rId14">
                       <a:extLst>
                         <a:ext uri="{28A0092B-C50C-407E-A947-70E740481C1C}">
                           <a14:useLocalDpi xmlns:a14="http://schemas.microsoft.com/office/drawing/2010/main" val="0"/>
@@ -1392,7 +1813,7 @@
                   <pic:spPr bwMode="auto">
                     <a:xfrm>
                       <a:off x="0" y="0"/>
-                      <a:ext cx="8220710" cy="2707005"/>
+                      <a:ext cx="8220710" cy="3476625"/>
                     </a:xfrm>
                     <a:prstGeom prst="rect">
                       <a:avLst/>
@@ -1411,34 +1832,16 @@
     </w:p>
     <w:p>
       <w:pPr>
-        <w:pStyle w:val="ListParagraph"/>
-        <w:ind w:left="0"/>
         <w:sectPr>
           <w:pgSz w:w="15840" w:h="12240" w:orient="landscape"/>
           <w:pgMar w:top="1800" w:right="1440" w:bottom="1800" w:left="1440" w:header="720" w:footer="720" w:gutter="0"/>
           <w:cols w:space="720"/>
           <w:docGrid w:linePitch="360"/>
+          <w:printerSettings r:id="rId15"/>
         </w:sectPr>
       </w:pPr>
-      <w:r>
-        <w:rPr>
-          <w:b/>
-        </w:rPr>
-        <w:t>Figure 1.</w:t>
-      </w:r>
-      <w:r>
-        <w:t xml:space="preserve"> </w:t>
-      </w:r>
-      <w:r>
-        <w:t xml:space="preserve">Three panel figure showing the relationship between selection and the two community heritability metrics (H2C NMDS and H2C IPD) and the relationship between the two metrics themselves. </w:t>
-      </w:r>
-    </w:p>
-    <w:p>
-      <w:pPr>
-        <w:pStyle w:val="ListParagraph"/>
-        <w:ind w:left="0"/>
-      </w:pPr>
-    </w:p>
+    </w:p>
+    <w:p/>
     <w:sectPr>
       <w:pgSz w:w="12240" w:h="15840"/>
       <w:pgMar w:top="1440" w:right="1800" w:bottom="1440" w:left="1800" w:header="720" w:footer="720" w:gutter="0"/>
@@ -1451,56 +1854,6 @@
 
 <file path=word/comments.xml><?xml version="1.0" encoding="utf-8"?>
 <w:comments xmlns:wpc="http://schemas.microsoft.com/office/word/2010/wordprocessingCanvas" xmlns:mo="http://schemas.microsoft.com/office/mac/office/2008/main" xmlns:mc="http://schemas.openxmlformats.org/markup-compatibility/2006" xmlns:mv="urn:schemas-microsoft-com:mac:vml" xmlns:o="urn:schemas-microsoft-com:office:office" xmlns:r="http://schemas.openxmlformats.org/officeDocument/2006/relationships" xmlns:m="http://schemas.openxmlformats.org/officeDocument/2006/math" xmlns:v="urn:schemas-microsoft-com:vml" xmlns:wp14="http://schemas.microsoft.com/office/word/2010/wordprocessingDrawing" xmlns:wp="http://schemas.openxmlformats.org/drawingml/2006/wordprocessingDrawing" xmlns:w10="urn:schemas-microsoft-com:office:word" xmlns:w="http://schemas.openxmlformats.org/wordprocessingml/2006/main" xmlns:w14="http://schemas.microsoft.com/office/word/2010/wordml" xmlns:wpg="http://schemas.microsoft.com/office/word/2010/wordprocessingGroup" xmlns:wpi="http://schemas.microsoft.com/office/word/2010/wordprocessingInk" xmlns:wne="http://schemas.microsoft.com/office/word/2006/wordml" xmlns:wps="http://schemas.microsoft.com/office/word/2010/wordprocessingShape" mc:Ignorable="w14 wp14">
-  <w:comment w:id="0" w:author="Matthew K. Lau" w:date="2014-01-27T11:34:00Z" w:initials="MKL">
-    <w:p>
-      <w:pPr>
-        <w:pStyle w:val="CommentText"/>
-      </w:pPr>
-      <w:r>
-        <w:rPr>
-          <w:rStyle w:val="CommentReference"/>
-        </w:rPr>
-        <w:annotationRef/>
-      </w:r>
-      <w:r>
-        <w:t>Two main points:</w:t>
-      </w:r>
-    </w:p>
-    <w:p>
-      <w:pPr>
-        <w:pStyle w:val="CommentText"/>
-        <w:numPr>
-          <w:ilvl w:val="0"/>
-          <w:numId w:val="6"/>
-        </w:numPr>
-      </w:pPr>
-      <w:proofErr w:type="gramStart"/>
-      <w:r>
-        <w:t>genetic</w:t>
-      </w:r>
-      <w:proofErr w:type="gramEnd"/>
-      <w:r>
-        <w:t xml:space="preserve"> variation creates nested networks</w:t>
-      </w:r>
-    </w:p>
-    <w:p>
-      <w:pPr>
-        <w:pStyle w:val="CommentText"/>
-        <w:numPr>
-          <w:ilvl w:val="0"/>
-          <w:numId w:val="6"/>
-        </w:numPr>
-      </w:pPr>
-      <w:proofErr w:type="gramStart"/>
-      <w:r>
-        <w:t>genetic</w:t>
-      </w:r>
-      <w:proofErr w:type="gramEnd"/>
-      <w:r>
-        <w:t xml:space="preserve"> variation modulates co-occurrences and leads to changes in interaction network structure</w:t>
-      </w:r>
-    </w:p>
-  </w:comment>
   <w:comment w:id="1" w:author="Matthew K. Lau" w:date="2014-01-27T16:29:00Z" w:initials="MKL">
     <w:p>
       <w:pPr>
@@ -1578,9 +1931,19 @@
           <w:sz w:val="28"/>
           <w:szCs w:val="28"/>
         </w:rPr>
-        <w:t xml:space="preserve">Robert </w:t>
-      </w:r>
-      <w:proofErr w:type="spellStart"/>
+        <w:t>Robert Bagchi</w:t>
+      </w:r>
+      <w:r>
+        <w:rPr>
+          <w:rFonts w:ascii="Arial" w:hAnsi="Arial" w:cs="Arial"/>
+          <w:b/>
+          <w:bCs/>
+          <w:color w:val="262626"/>
+          <w:sz w:val="28"/>
+          <w:szCs w:val="28"/>
+        </w:rPr>
+        <w:t xml:space="preserve">, </w:t>
+      </w:r>
       <w:r>
         <w:rPr>
           <w:rFonts w:ascii="Arial" w:hAnsi="Arial" w:cs="Arial"/>
@@ -1590,9 +1953,8 @@
           <w:sz w:val="28"/>
           <w:szCs w:val="28"/>
         </w:rPr>
-        <w:t>Bagchi</w:t>
-      </w:r>
-      <w:proofErr w:type="spellEnd"/>
+        <w:t>Rachel E. Gallery</w:t>
+      </w:r>
       <w:r>
         <w:rPr>
           <w:rFonts w:ascii="Arial" w:hAnsi="Arial" w:cs="Arial"/>
@@ -1613,7 +1975,7 @@
           <w:sz w:val="28"/>
           <w:szCs w:val="28"/>
         </w:rPr>
-        <w:t>Rachel E. Gallery</w:t>
+        <w:t>Sofia Gripenberg</w:t>
       </w:r>
       <w:r>
         <w:rPr>
@@ -1635,9 +1997,19 @@
           <w:sz w:val="28"/>
           <w:szCs w:val="28"/>
         </w:rPr>
-        <w:t xml:space="preserve">Sofia </w:t>
-      </w:r>
-      <w:proofErr w:type="spellStart"/>
+        <w:t>Sarah J. Gurr</w:t>
+      </w:r>
+      <w:r>
+        <w:rPr>
+          <w:rFonts w:ascii="Arial" w:hAnsi="Arial" w:cs="Arial"/>
+          <w:b/>
+          <w:bCs/>
+          <w:color w:val="262626"/>
+          <w:sz w:val="28"/>
+          <w:szCs w:val="28"/>
+        </w:rPr>
+        <w:t xml:space="preserve">, </w:t>
+      </w:r>
       <w:r>
         <w:rPr>
           <w:rFonts w:ascii="Arial" w:hAnsi="Arial" w:cs="Arial"/>
@@ -1647,9 +2019,8 @@
           <w:sz w:val="28"/>
           <w:szCs w:val="28"/>
         </w:rPr>
-        <w:t>Gripenberg</w:t>
-      </w:r>
-      <w:proofErr w:type="spellEnd"/>
+        <w:t>Lakshmi Narayan</w:t>
+      </w:r>
       <w:r>
         <w:rPr>
           <w:rFonts w:ascii="Arial" w:hAnsi="Arial" w:cs="Arial"/>
@@ -1670,9 +2041,19 @@
           <w:sz w:val="28"/>
           <w:szCs w:val="28"/>
         </w:rPr>
-        <w:t xml:space="preserve">Sarah J. </w:t>
-      </w:r>
-      <w:proofErr w:type="spellStart"/>
+        <w:t>Claire E. Addis</w:t>
+      </w:r>
+      <w:r>
+        <w:rPr>
+          <w:rFonts w:ascii="Arial" w:hAnsi="Arial" w:cs="Arial"/>
+          <w:b/>
+          <w:bCs/>
+          <w:color w:val="262626"/>
+          <w:sz w:val="28"/>
+          <w:szCs w:val="28"/>
+        </w:rPr>
+        <w:t xml:space="preserve">, </w:t>
+      </w:r>
       <w:r>
         <w:rPr>
           <w:rFonts w:ascii="Arial" w:hAnsi="Arial" w:cs="Arial"/>
@@ -1682,9 +2063,8 @@
           <w:sz w:val="28"/>
           <w:szCs w:val="28"/>
         </w:rPr>
-        <w:t>Gurr</w:t>
-      </w:r>
-      <w:proofErr w:type="spellEnd"/>
+        <w:t>Robert P. Freckleton</w:t>
+      </w:r>
       <w:r>
         <w:rPr>
           <w:rFonts w:ascii="Arial" w:hAnsi="Arial" w:cs="Arial"/>
@@ -1694,7 +2074,7 @@
           <w:sz w:val="28"/>
           <w:szCs w:val="28"/>
         </w:rPr>
-        <w:t xml:space="preserve">, </w:t>
+        <w:t xml:space="preserve"> &amp; </w:t>
       </w:r>
       <w:r>
         <w:rPr>
@@ -1705,85 +2085,6 @@
           <w:sz w:val="28"/>
           <w:szCs w:val="28"/>
         </w:rPr>
-        <w:t>Lakshmi Narayan</w:t>
-      </w:r>
-      <w:r>
-        <w:rPr>
-          <w:rFonts w:ascii="Arial" w:hAnsi="Arial" w:cs="Arial"/>
-          <w:b/>
-          <w:bCs/>
-          <w:color w:val="262626"/>
-          <w:sz w:val="28"/>
-          <w:szCs w:val="28"/>
-        </w:rPr>
-        <w:t xml:space="preserve">, </w:t>
-      </w:r>
-      <w:r>
-        <w:rPr>
-          <w:rFonts w:ascii="Arial" w:hAnsi="Arial" w:cs="Arial"/>
-          <w:b/>
-          <w:bCs/>
-          <w:color w:val="1B5384"/>
-          <w:sz w:val="28"/>
-          <w:szCs w:val="28"/>
-        </w:rPr>
-        <w:t>Claire E. Addis</w:t>
-      </w:r>
-      <w:r>
-        <w:rPr>
-          <w:rFonts w:ascii="Arial" w:hAnsi="Arial" w:cs="Arial"/>
-          <w:b/>
-          <w:bCs/>
-          <w:color w:val="262626"/>
-          <w:sz w:val="28"/>
-          <w:szCs w:val="28"/>
-        </w:rPr>
-        <w:t xml:space="preserve">, </w:t>
-      </w:r>
-      <w:r>
-        <w:rPr>
-          <w:rFonts w:ascii="Arial" w:hAnsi="Arial" w:cs="Arial"/>
-          <w:b/>
-          <w:bCs/>
-          <w:color w:val="1B5384"/>
-          <w:sz w:val="28"/>
-          <w:szCs w:val="28"/>
-        </w:rPr>
-        <w:t xml:space="preserve">Robert P. </w:t>
-      </w:r>
-      <w:proofErr w:type="spellStart"/>
-      <w:r>
-        <w:rPr>
-          <w:rFonts w:ascii="Arial" w:hAnsi="Arial" w:cs="Arial"/>
-          <w:b/>
-          <w:bCs/>
-          <w:color w:val="1B5384"/>
-          <w:sz w:val="28"/>
-          <w:szCs w:val="28"/>
-        </w:rPr>
-        <w:t>Freckleton</w:t>
-      </w:r>
-      <w:proofErr w:type="spellEnd"/>
-      <w:r>
-        <w:rPr>
-          <w:rFonts w:ascii="Arial" w:hAnsi="Arial" w:cs="Arial"/>
-          <w:b/>
-          <w:bCs/>
-          <w:color w:val="262626"/>
-          <w:sz w:val="28"/>
-          <w:szCs w:val="28"/>
-        </w:rPr>
-        <w:t xml:space="preserve"> &amp; </w:t>
-      </w:r>
-      <w:r>
-        <w:rPr>
-          <w:rFonts w:ascii="Arial" w:hAnsi="Arial" w:cs="Arial"/>
-          <w:b/>
-          <w:bCs/>
-          <w:color w:val="1B5384"/>
-          <w:sz w:val="28"/>
-          <w:szCs w:val="28"/>
-        </w:rPr>
         <w:t>Owen T. Lewis</w:t>
       </w:r>
     </w:p>
@@ -1818,27 +2119,7 @@
           <w:sz w:val="28"/>
           <w:szCs w:val="28"/>
         </w:rPr>
-        <w:t xml:space="preserve"> (2014) doi</w:t>
-      </w:r>
-      <w:proofErr w:type="gramStart"/>
-      <w:r>
-        <w:rPr>
-          <w:rFonts w:ascii="Arial" w:hAnsi="Arial" w:cs="Arial"/>
-          <w:color w:val="262626"/>
-          <w:sz w:val="28"/>
-          <w:szCs w:val="28"/>
-        </w:rPr>
-        <w:t>:10.1038</w:t>
-      </w:r>
-      <w:proofErr w:type="gramEnd"/>
-      <w:r>
-        <w:rPr>
-          <w:rFonts w:ascii="Arial" w:hAnsi="Arial" w:cs="Arial"/>
-          <w:color w:val="262626"/>
-          <w:sz w:val="28"/>
-          <w:szCs w:val="28"/>
-        </w:rPr>
-        <w:t>/nature12911</w:t>
+        <w:t xml:space="preserve"> (2014) doi:10.1038/nature12911</w:t>
       </w:r>
     </w:p>
     <w:p>
@@ -2006,30 +2287,6 @@
       </w:pPr>
       <w:r>
         <w:t>This would be where the trait that the arthropods respond to is correlated to a trait that was selected on.</w:t>
-      </w:r>
-    </w:p>
-  </w:comment>
-  <w:comment w:id="6" w:author="Matthew K. Lau" w:date="2014-01-27T17:23:00Z" w:initials="MKL">
-    <w:p>
-      <w:pPr>
-        <w:pStyle w:val="CommentText"/>
-      </w:pPr>
-      <w:r>
-        <w:rPr>
-          <w:rStyle w:val="CommentReference"/>
-        </w:rPr>
-        <w:annotationRef/>
-      </w:r>
-      <w:r>
-        <w:t xml:space="preserve">Update with new results from </w:t>
-      </w:r>
-      <w:proofErr w:type="spellStart"/>
-      <w:r>
-        <w:t>een_exp</w:t>
-      </w:r>
-      <w:proofErr w:type="spellEnd"/>
-      <w:r>
-        <w:t>_*</w:t>
       </w:r>
     </w:p>
   </w:comment>
@@ -2782,7 +3039,6 @@
   <w:style w:type="character" w:default="1" w:styleId="DefaultParagraphFont">
     <w:name w:val="Default Paragraph Font"/>
     <w:uiPriority w:val="1"/>
-    <w:semiHidden/>
     <w:unhideWhenUsed/>
   </w:style>
   <w:style w:type="table" w:default="1" w:styleId="TableNormal">
@@ -3065,7 +3321,6 @@
   <w:style w:type="character" w:default="1" w:styleId="DefaultParagraphFont">
     <w:name w:val="Default Paragraph Font"/>
     <w:uiPriority w:val="1"/>
-    <w:semiHidden/>
     <w:unhideWhenUsed/>
   </w:style>
   <w:style w:type="table" w:default="1" w:styleId="TableNormal">

</xml_diff>